<commit_message>
Doc w tests complite
</commit_message>
<xml_diff>
--- a/Тесты.docx
+++ b/Тесты.docx
@@ -2,6 +2,342 @@
 <file path=word/document.xml><?xml version="1.0" encoding="utf-8"?>
 <w:document xmlns:o="urn:schemas-microsoft-com:office:office" xmlns:r="http://schemas.openxmlformats.org/officeDocument/2006/relationships" xmlns:v="urn:schemas-microsoft-com:vml" xmlns:w="http://schemas.openxmlformats.org/wordprocessingml/2006/main" xmlns:w10="urn:schemas-microsoft-com:office:word" xmlns:wp="http://schemas.openxmlformats.org/drawingml/2006/wordprocessingDrawing" xmlns:wps="http://schemas.microsoft.com/office/word/2010/wordprocessingShape" xmlns:wpg="http://schemas.microsoft.com/office/word/2010/wordprocessingGroup" xmlns:mc="http://schemas.openxmlformats.org/markup-compatibility/2006" xmlns:wp14="http://schemas.microsoft.com/office/word/2010/wordprocessingDrawing" xmlns:w14="http://schemas.microsoft.com/office/word/2010/wordml" xmlns:w15="http://schemas.microsoft.com/office/word/2012/wordml" mc:Ignorable="w14 wp14 w15">
   <w:body>
+    <w:p>
+      <w:pPr>
+        <w:pStyle w:val="Normal"/>
+        <w:numPr>
+          <w:ilvl w:val="0"/>
+          <w:numId w:val="1"/>
+        </w:numPr>
+        <w:bidi w:val="0"/>
+        <w:jc w:val="start"/>
+        <w:rPr/>
+      </w:pPr>
+      <w:r>
+        <w:rPr/>
+        <w:t>Тест сценария когда баг присутствует, фикс разработчиков успешен</w:t>
+      </w:r>
+    </w:p>
+    <w:p>
+      <w:pPr>
+        <w:pStyle w:val="Normal"/>
+        <w:numPr>
+          <w:ilvl w:val="1"/>
+          <w:numId w:val="1"/>
+        </w:numPr>
+        <w:bidi w:val="0"/>
+        <w:jc w:val="start"/>
+        <w:rPr/>
+      </w:pPr>
+      <w:r>
+        <w:rPr/>
+        <w:t>Создать обращение</w:t>
+      </w:r>
+    </w:p>
+    <w:p>
+      <w:pPr>
+        <w:pStyle w:val="Normal"/>
+        <w:numPr>
+          <w:ilvl w:val="1"/>
+          <w:numId w:val="1"/>
+        </w:numPr>
+        <w:bidi w:val="0"/>
+        <w:jc w:val="start"/>
+        <w:rPr/>
+      </w:pPr>
+      <w:r>
+        <w:rPr/>
+        <w:t>Со стороны тех. Поддержки прочесть сообщение</w:t>
+      </w:r>
+    </w:p>
+    <w:p>
+      <w:pPr>
+        <w:pStyle w:val="Normal"/>
+        <w:numPr>
+          <w:ilvl w:val="1"/>
+          <w:numId w:val="1"/>
+        </w:numPr>
+        <w:bidi w:val="0"/>
+        <w:jc w:val="start"/>
+        <w:rPr/>
+      </w:pPr>
+      <w:r>
+        <w:rPr/>
+        <w:t>Передать сообщение в отдел разработки</w:t>
+      </w:r>
+    </w:p>
+    <w:p>
+      <w:pPr>
+        <w:pStyle w:val="Normal"/>
+        <w:numPr>
+          <w:ilvl w:val="1"/>
+          <w:numId w:val="1"/>
+        </w:numPr>
+        <w:bidi w:val="0"/>
+        <w:jc w:val="start"/>
+        <w:rPr/>
+      </w:pPr>
+      <w:r>
+        <w:rPr/>
+        <w:t>Со стороны разработки указать, что фикс выполнен</w:t>
+      </w:r>
+    </w:p>
+    <w:p>
+      <w:pPr>
+        <w:pStyle w:val="Normal"/>
+        <w:numPr>
+          <w:ilvl w:val="1"/>
+          <w:numId w:val="1"/>
+        </w:numPr>
+        <w:bidi w:val="0"/>
+        <w:jc w:val="start"/>
+        <w:rPr/>
+      </w:pPr>
+      <w:r>
+        <w:rPr/>
+        <w:t>Со стороны разработки передать фикс тестировщикам</w:t>
+      </w:r>
+    </w:p>
+    <w:p>
+      <w:pPr>
+        <w:pStyle w:val="Normal"/>
+        <w:numPr>
+          <w:ilvl w:val="1"/>
+          <w:numId w:val="1"/>
+        </w:numPr>
+        <w:bidi w:val="0"/>
+        <w:jc w:val="start"/>
+        <w:rPr/>
+      </w:pPr>
+      <w:r>
+        <w:rPr/>
+        <w:t>Со стороны тестировщиков указать, что тест фикса успешен</w:t>
+      </w:r>
+    </w:p>
+    <w:p>
+      <w:pPr>
+        <w:pStyle w:val="Normal"/>
+        <w:numPr>
+          <w:ilvl w:val="1"/>
+          <w:numId w:val="1"/>
+        </w:numPr>
+        <w:bidi w:val="0"/>
+        <w:jc w:val="start"/>
+        <w:rPr/>
+      </w:pPr>
+      <w:r>
+        <w:rPr/>
+        <w:t>Передать фикс в релиз</w:t>
+      </w:r>
+    </w:p>
+    <w:p>
+      <w:pPr>
+        <w:pStyle w:val="Normal"/>
+        <w:numPr>
+          <w:ilvl w:val="0"/>
+          <w:numId w:val="1"/>
+        </w:numPr>
+        <w:bidi w:val="0"/>
+        <w:jc w:val="start"/>
+        <w:rPr/>
+      </w:pPr>
+      <w:r>
+        <w:rPr/>
+        <w:t>Тест сценария, когда баг присутствует, но фикс разработчиков не успешен</w:t>
+      </w:r>
+    </w:p>
+    <w:p>
+      <w:pPr>
+        <w:pStyle w:val="Normal"/>
+        <w:numPr>
+          <w:ilvl w:val="1"/>
+          <w:numId w:val="1"/>
+        </w:numPr>
+        <w:bidi w:val="0"/>
+        <w:jc w:val="start"/>
+        <w:rPr/>
+      </w:pPr>
+      <w:r>
+        <w:rPr/>
+        <w:t>Создать обращение</w:t>
+      </w:r>
+    </w:p>
+    <w:p>
+      <w:pPr>
+        <w:pStyle w:val="Normal"/>
+        <w:numPr>
+          <w:ilvl w:val="1"/>
+          <w:numId w:val="1"/>
+        </w:numPr>
+        <w:bidi w:val="0"/>
+        <w:jc w:val="start"/>
+        <w:rPr/>
+      </w:pPr>
+      <w:r>
+        <w:rPr/>
+        <w:t>Со стороны тех. Поддержки прочесть сообщение</w:t>
+      </w:r>
+    </w:p>
+    <w:p>
+      <w:pPr>
+        <w:pStyle w:val="Normal"/>
+        <w:numPr>
+          <w:ilvl w:val="1"/>
+          <w:numId w:val="1"/>
+        </w:numPr>
+        <w:bidi w:val="0"/>
+        <w:jc w:val="start"/>
+        <w:rPr/>
+      </w:pPr>
+      <w:r>
+        <w:rPr/>
+        <w:t>Передать сообщение в отдел разработки</w:t>
+      </w:r>
+    </w:p>
+    <w:p>
+      <w:pPr>
+        <w:pStyle w:val="Normal"/>
+        <w:numPr>
+          <w:ilvl w:val="1"/>
+          <w:numId w:val="1"/>
+        </w:numPr>
+        <w:bidi w:val="0"/>
+        <w:jc w:val="start"/>
+        <w:rPr/>
+      </w:pPr>
+      <w:r>
+        <w:rPr/>
+        <w:t>Со стороны разработки указать, что фикс выполнен</w:t>
+      </w:r>
+    </w:p>
+    <w:p>
+      <w:pPr>
+        <w:pStyle w:val="Normal"/>
+        <w:numPr>
+          <w:ilvl w:val="1"/>
+          <w:numId w:val="1"/>
+        </w:numPr>
+        <w:bidi w:val="0"/>
+        <w:jc w:val="start"/>
+        <w:rPr/>
+      </w:pPr>
+      <w:r>
+        <w:rPr/>
+        <w:t>Со стороны разработки передать фикс тестировщикам</w:t>
+      </w:r>
+    </w:p>
+    <w:p>
+      <w:pPr>
+        <w:pStyle w:val="Normal"/>
+        <w:numPr>
+          <w:ilvl w:val="1"/>
+          <w:numId w:val="1"/>
+        </w:numPr>
+        <w:bidi w:val="0"/>
+        <w:jc w:val="start"/>
+        <w:rPr/>
+      </w:pPr>
+      <w:r>
+        <w:rPr/>
+        <w:t>Со стороны тестировщиков указать, что фикс не прошел тест</w:t>
+      </w:r>
+    </w:p>
+    <w:p>
+      <w:pPr>
+        <w:pStyle w:val="Normal"/>
+        <w:numPr>
+          <w:ilvl w:val="1"/>
+          <w:numId w:val="1"/>
+        </w:numPr>
+        <w:bidi w:val="0"/>
+        <w:jc w:val="start"/>
+        <w:rPr/>
+      </w:pPr>
+      <w:r>
+        <w:rPr/>
+        <w:t>Со стороны тестировщиков передать фикс в доработку разрабочикам</w:t>
+      </w:r>
+    </w:p>
+    <w:p>
+      <w:pPr>
+        <w:pStyle w:val="Normal"/>
+        <w:numPr>
+          <w:ilvl w:val="0"/>
+          <w:numId w:val="1"/>
+        </w:numPr>
+        <w:bidi w:val="0"/>
+        <w:jc w:val="start"/>
+        <w:rPr/>
+      </w:pPr>
+      <w:r>
+        <w:rPr/>
+        <w:t>Тест сценария, когда баг не присутствует, а пользователь просто не разобрался с интерфейсом</w:t>
+      </w:r>
+    </w:p>
+    <w:p>
+      <w:pPr>
+        <w:pStyle w:val="Normal"/>
+        <w:numPr>
+          <w:ilvl w:val="1"/>
+          <w:numId w:val="1"/>
+        </w:numPr>
+        <w:bidi w:val="0"/>
+        <w:jc w:val="start"/>
+        <w:rPr/>
+      </w:pPr>
+      <w:r>
+        <w:rPr/>
+        <w:t>Создать обращения</w:t>
+      </w:r>
+    </w:p>
+    <w:p>
+      <w:pPr>
+        <w:pStyle w:val="Normal"/>
+        <w:numPr>
+          <w:ilvl w:val="1"/>
+          <w:numId w:val="1"/>
+        </w:numPr>
+        <w:bidi w:val="0"/>
+        <w:jc w:val="start"/>
+        <w:rPr/>
+      </w:pPr>
+      <w:r>
+        <w:rPr/>
+        <w:t>Со стороны поддержки прочесть сообщение</w:t>
+      </w:r>
+    </w:p>
+    <w:p>
+      <w:pPr>
+        <w:pStyle w:val="Normal"/>
+        <w:numPr>
+          <w:ilvl w:val="1"/>
+          <w:numId w:val="1"/>
+        </w:numPr>
+        <w:bidi w:val="0"/>
+        <w:jc w:val="start"/>
+        <w:rPr/>
+      </w:pPr>
+      <w:r>
+        <w:rPr/>
+        <w:t>Со стороны поддержки передать сообщение пользователю</w:t>
+      </w:r>
+    </w:p>
+    <w:p>
+      <w:pPr>
+        <w:pStyle w:val="Normal"/>
+        <w:numPr>
+          <w:ilvl w:val="1"/>
+          <w:numId w:val="1"/>
+        </w:numPr>
+        <w:bidi w:val="0"/>
+        <w:jc w:val="start"/>
+        <w:rPr/>
+      </w:pPr>
+      <w:r>
+        <w:rPr/>
+        <w:t>Со стороны поддержки закрыть обращение</w:t>
+      </w:r>
+    </w:p>
     <w:p>
       <w:pPr>
         <w:pStyle w:val="Normal"/>
@@ -23,6 +359,255 @@
     </w:sectPr>
   </w:body>
 </w:document>
+</file>
+
+<file path=word/numbering.xml><?xml version="1.0" encoding="utf-8"?>
+<w:numbering xmlns:w="http://schemas.openxmlformats.org/wordprocessingml/2006/main" xmlns:o="urn:schemas-microsoft-com:office:office" xmlns:r="http://schemas.openxmlformats.org/officeDocument/2006/relationships" xmlns:v="urn:schemas-microsoft-com:vml" xmlns:mc="http://schemas.openxmlformats.org/markup-compatibility/2006" xmlns:w14="http://schemas.microsoft.com/office/word/2010/wordml" mc:Ignorable="w14">
+  <w:abstractNum w:abstractNumId="1">
+    <w:lvl w:ilvl="0">
+      <w:start w:val="1"/>
+      <w:numFmt w:val="decimal"/>
+      <w:lvlText w:val="%1."/>
+      <w:lvlJc w:val="start"/>
+      <w:pPr>
+        <w:tabs>
+          <w:tab w:val="num" w:pos="720"/>
+        </w:tabs>
+        <w:ind w:start="720" w:hanging="360"/>
+      </w:pPr>
+      <w:rPr/>
+    </w:lvl>
+    <w:lvl w:ilvl="1">
+      <w:start w:val="1"/>
+      <w:numFmt w:val="lowerLetter"/>
+      <w:lvlText w:val="%2."/>
+      <w:lvlJc w:val="start"/>
+      <w:pPr>
+        <w:tabs>
+          <w:tab w:val="num" w:pos="1080"/>
+        </w:tabs>
+        <w:ind w:start="1080" w:hanging="360"/>
+      </w:pPr>
+      <w:rPr/>
+    </w:lvl>
+    <w:lvl w:ilvl="2">
+      <w:start w:val="1"/>
+      <w:numFmt w:val="decimal"/>
+      <w:lvlText w:val="%3."/>
+      <w:lvlJc w:val="start"/>
+      <w:pPr>
+        <w:tabs>
+          <w:tab w:val="num" w:pos="1440"/>
+        </w:tabs>
+        <w:ind w:start="1440" w:hanging="360"/>
+      </w:pPr>
+      <w:rPr/>
+    </w:lvl>
+    <w:lvl w:ilvl="3">
+      <w:start w:val="1"/>
+      <w:numFmt w:val="decimal"/>
+      <w:lvlText w:val="%4."/>
+      <w:lvlJc w:val="start"/>
+      <w:pPr>
+        <w:tabs>
+          <w:tab w:val="num" w:pos="1800"/>
+        </w:tabs>
+        <w:ind w:start="1800" w:hanging="360"/>
+      </w:pPr>
+      <w:rPr/>
+    </w:lvl>
+    <w:lvl w:ilvl="4">
+      <w:start w:val="1"/>
+      <w:numFmt w:val="decimal"/>
+      <w:lvlText w:val="%5."/>
+      <w:lvlJc w:val="start"/>
+      <w:pPr>
+        <w:tabs>
+          <w:tab w:val="num" w:pos="2160"/>
+        </w:tabs>
+        <w:ind w:start="2160" w:hanging="360"/>
+      </w:pPr>
+      <w:rPr/>
+    </w:lvl>
+    <w:lvl w:ilvl="5">
+      <w:start w:val="1"/>
+      <w:numFmt w:val="decimal"/>
+      <w:lvlText w:val="%6."/>
+      <w:lvlJc w:val="start"/>
+      <w:pPr>
+        <w:tabs>
+          <w:tab w:val="num" w:pos="2520"/>
+        </w:tabs>
+        <w:ind w:start="2520" w:hanging="360"/>
+      </w:pPr>
+      <w:rPr/>
+    </w:lvl>
+    <w:lvl w:ilvl="6">
+      <w:start w:val="1"/>
+      <w:numFmt w:val="decimal"/>
+      <w:lvlText w:val="%7."/>
+      <w:lvlJc w:val="start"/>
+      <w:pPr>
+        <w:tabs>
+          <w:tab w:val="num" w:pos="2880"/>
+        </w:tabs>
+        <w:ind w:start="2880" w:hanging="360"/>
+      </w:pPr>
+      <w:rPr/>
+    </w:lvl>
+    <w:lvl w:ilvl="7">
+      <w:start w:val="1"/>
+      <w:numFmt w:val="decimal"/>
+      <w:lvlText w:val="%8."/>
+      <w:lvlJc w:val="start"/>
+      <w:pPr>
+        <w:tabs>
+          <w:tab w:val="num" w:pos="3240"/>
+        </w:tabs>
+        <w:ind w:start="3240" w:hanging="360"/>
+      </w:pPr>
+      <w:rPr/>
+    </w:lvl>
+    <w:lvl w:ilvl="8">
+      <w:start w:val="1"/>
+      <w:numFmt w:val="decimal"/>
+      <w:lvlText w:val="%9."/>
+      <w:lvlJc w:val="start"/>
+      <w:pPr>
+        <w:tabs>
+          <w:tab w:val="num" w:pos="3600"/>
+        </w:tabs>
+        <w:ind w:start="3600" w:hanging="360"/>
+      </w:pPr>
+      <w:rPr/>
+    </w:lvl>
+  </w:abstractNum>
+  <w:abstractNum w:abstractNumId="2">
+    <w:lvl w:ilvl="0">
+      <w:start w:val="1"/>
+      <w:numFmt w:val="none"/>
+      <w:suff w:val="nothing"/>
+      <w:lvlText w:val=""/>
+      <w:lvlJc w:val="start"/>
+      <w:pPr>
+        <w:tabs>
+          <w:tab w:val="num" w:pos="0"/>
+        </w:tabs>
+        <w:ind w:start="0" w:hanging="0"/>
+      </w:pPr>
+    </w:lvl>
+    <w:lvl w:ilvl="1">
+      <w:start w:val="1"/>
+      <w:numFmt w:val="none"/>
+      <w:suff w:val="nothing"/>
+      <w:lvlText w:val=""/>
+      <w:lvlJc w:val="start"/>
+      <w:pPr>
+        <w:tabs>
+          <w:tab w:val="num" w:pos="0"/>
+        </w:tabs>
+        <w:ind w:start="0" w:hanging="0"/>
+      </w:pPr>
+    </w:lvl>
+    <w:lvl w:ilvl="2">
+      <w:start w:val="1"/>
+      <w:numFmt w:val="none"/>
+      <w:suff w:val="nothing"/>
+      <w:lvlText w:val=""/>
+      <w:lvlJc w:val="start"/>
+      <w:pPr>
+        <w:tabs>
+          <w:tab w:val="num" w:pos="0"/>
+        </w:tabs>
+        <w:ind w:start="0" w:hanging="0"/>
+      </w:pPr>
+    </w:lvl>
+    <w:lvl w:ilvl="3">
+      <w:start w:val="1"/>
+      <w:numFmt w:val="none"/>
+      <w:suff w:val="nothing"/>
+      <w:lvlText w:val=""/>
+      <w:lvlJc w:val="start"/>
+      <w:pPr>
+        <w:tabs>
+          <w:tab w:val="num" w:pos="0"/>
+        </w:tabs>
+        <w:ind w:start="0" w:hanging="0"/>
+      </w:pPr>
+    </w:lvl>
+    <w:lvl w:ilvl="4">
+      <w:start w:val="1"/>
+      <w:numFmt w:val="none"/>
+      <w:suff w:val="nothing"/>
+      <w:lvlText w:val=""/>
+      <w:lvlJc w:val="start"/>
+      <w:pPr>
+        <w:tabs>
+          <w:tab w:val="num" w:pos="0"/>
+        </w:tabs>
+        <w:ind w:start="0" w:hanging="0"/>
+      </w:pPr>
+    </w:lvl>
+    <w:lvl w:ilvl="5">
+      <w:start w:val="1"/>
+      <w:numFmt w:val="none"/>
+      <w:suff w:val="nothing"/>
+      <w:lvlText w:val=""/>
+      <w:lvlJc w:val="start"/>
+      <w:pPr>
+        <w:tabs>
+          <w:tab w:val="num" w:pos="0"/>
+        </w:tabs>
+        <w:ind w:start="0" w:hanging="0"/>
+      </w:pPr>
+    </w:lvl>
+    <w:lvl w:ilvl="6">
+      <w:start w:val="1"/>
+      <w:numFmt w:val="none"/>
+      <w:suff w:val="nothing"/>
+      <w:lvlText w:val=""/>
+      <w:lvlJc w:val="start"/>
+      <w:pPr>
+        <w:tabs>
+          <w:tab w:val="num" w:pos="0"/>
+        </w:tabs>
+        <w:ind w:start="0" w:hanging="0"/>
+      </w:pPr>
+    </w:lvl>
+    <w:lvl w:ilvl="7">
+      <w:start w:val="1"/>
+      <w:numFmt w:val="none"/>
+      <w:suff w:val="nothing"/>
+      <w:lvlText w:val=""/>
+      <w:lvlJc w:val="start"/>
+      <w:pPr>
+        <w:tabs>
+          <w:tab w:val="num" w:pos="0"/>
+        </w:tabs>
+        <w:ind w:start="0" w:hanging="0"/>
+      </w:pPr>
+    </w:lvl>
+    <w:lvl w:ilvl="8">
+      <w:start w:val="1"/>
+      <w:numFmt w:val="none"/>
+      <w:suff w:val="nothing"/>
+      <w:lvlText w:val=""/>
+      <w:lvlJc w:val="start"/>
+      <w:pPr>
+        <w:tabs>
+          <w:tab w:val="num" w:pos="0"/>
+        </w:tabs>
+        <w:ind w:start="0" w:hanging="0"/>
+      </w:pPr>
+    </w:lvl>
+  </w:abstractNum>
+  <w:num w:numId="1">
+    <w:abstractNumId w:val="1"/>
+  </w:num>
+  <w:num w:numId="2">
+    <w:abstractNumId w:val="2"/>
+  </w:num>
+</w:numbering>
 </file>
 
 <file path=word/styles.xml><?xml version="1.0" encoding="utf-8"?>
@@ -60,7 +645,12 @@
       <w:lang w:val="ru-RU" w:eastAsia="zh-CN" w:bidi="hi-IN"/>
     </w:rPr>
   </w:style>
-  <w:style w:type="paragraph" w:styleId="Style14">
+  <w:style w:type="character" w:styleId="Style14">
+    <w:name w:val="Символ нумерации"/>
+    <w:qFormat/>
+    <w:rPr/>
+  </w:style>
+  <w:style w:type="paragraph" w:styleId="Style15">
     <w:name w:val="Заголовок"/>
     <w:basedOn w:val="Normal"/>
     <w:next w:val="BodyText"/>
@@ -107,7 +697,7 @@
       <w:szCs w:val="24"/>
     </w:rPr>
   </w:style>
-  <w:style w:type="paragraph" w:styleId="Style15">
+  <w:style w:type="paragraph" w:styleId="Style16">
     <w:name w:val="Указатель"/>
     <w:basedOn w:val="Normal"/>
     <w:qFormat/>

</xml_diff>